<commit_message>
changed title for scissors
</commit_message>
<xml_diff>
--- a/report/Week 17-18.docx
+++ b/report/Week 17-18.docx
@@ -149,13 +149,7 @@
           </w:tcPr>
           <w:p>
             <w:r>
-              <w:t>9</w:t>
-            </w:r>
-            <w:r>
-              <w:t xml:space="preserve">: </w:t>
-            </w:r>
-            <w:r>
-              <w:t>Testing for stability</w:t>
+              <w:t>10: Testing with users</w:t>
             </w:r>
           </w:p>
         </w:tc>
@@ -225,10 +219,17 @@
               <w:pStyle w:val="NoSpacing"/>
             </w:pPr>
             <w:r>
-              <w:t xml:space="preserve">Tested my program for </w:t>
-            </w:r>
-            <w:r>
-              <w:t>bugs, especially areas with input.</w:t>
+              <w:t>More debugging after feedback from acquaintances.</w:t>
+            </w:r>
+          </w:p>
+          <w:p>
+            <w:r>
+              <w:t>Added density adjustment slider for spray can tool, adapted from stamp tool’s spacing adjustment slider.</w:t>
+            </w:r>
+          </w:p>
+          <w:p>
+            <w:r>
+              <w:t>Removed ‘Fixed density?’ checkbox option since density for spray can is more often changed.</w:t>
             </w:r>
           </w:p>
           <w:p>
@@ -236,23 +237,463 @@
               <w:pStyle w:val="NoSpacing"/>
             </w:pPr>
             <w:r>
-              <w:t xml:space="preserve">I tested upper bounds, lower bounds, </w:t>
-            </w:r>
-            <w:r>
-              <w:t>invalid characters</w:t>
+              <w:t>Optimised sprayCan tool with more appropriate calculations with ‘density’ setting.</w:t>
             </w:r>
           </w:p>
           <w:p>
             <w:pPr>
               <w:pStyle w:val="NoSpacing"/>
             </w:pPr>
+            <w:r>
+              <w:rPr>
+                <w:noProof/>
+              </w:rPr>
+              <w:drawing>
+                <wp:inline distT="0" distB="0" distL="0" distR="0" wp14:anchorId="41EF433B" wp14:editId="12F305E1">
+                  <wp:extent cx="5731510" cy="4930140"/>
+                  <wp:effectExtent l="0" t="0" r="2540" b="3810"/>
+                  <wp:docPr id="2" name="Picture 2" descr="Text&#10;&#10;Description automatically generated"/>
+                  <wp:cNvGraphicFramePr>
+                    <a:graphicFrameLocks xmlns:a="http://schemas.openxmlformats.org/drawingml/2006/main" noChangeAspect="1"/>
+                  </wp:cNvGraphicFramePr>
+                  <a:graphic xmlns:a="http://schemas.openxmlformats.org/drawingml/2006/main">
+                    <a:graphicData uri="http://schemas.openxmlformats.org/drawingml/2006/picture">
+                      <pic:pic xmlns:pic="http://schemas.openxmlformats.org/drawingml/2006/picture">
+                        <pic:nvPicPr>
+                          <pic:cNvPr id="1" name="Picture 1" descr="Text&#10;&#10;Description automatically generated"/>
+                          <pic:cNvPicPr/>
+                        </pic:nvPicPr>
+                        <pic:blipFill>
+                          <a:blip r:embed="rId7"/>
+                          <a:stretch>
+                            <a:fillRect/>
+                          </a:stretch>
+                        </pic:blipFill>
+                        <pic:spPr>
+                          <a:xfrm>
+                            <a:off x="0" y="0"/>
+                            <a:ext cx="5731510" cy="4930140"/>
+                          </a:xfrm>
+                          <a:prstGeom prst="rect">
+                            <a:avLst/>
+                          </a:prstGeom>
+                        </pic:spPr>
+                      </pic:pic>
+                    </a:graphicData>
+                  </a:graphic>
+                </wp:inline>
+              </w:drawing>
+            </w:r>
+          </w:p>
+          <w:p>
+            <w:pPr>
+              <w:pStyle w:val="ListParagraph"/>
+              <w:numPr>
+                <w:ilvl w:val="0"/>
+                <w:numId w:val="5"/>
+              </w:numPr>
+            </w:pPr>
+            <w:r>
+              <w:t>Changed spray can drawing from per size to per density value. (change highlighted below). Also added x8 multiplier to make the density changes more pronounced visually.</w:t>
+            </w:r>
           </w:p>
           <w:p>
             <w:pPr>
               <w:pStyle w:val="NoSpacing"/>
+              <w:ind w:left="720"/>
             </w:pPr>
             <w:r>
-              <w:t>Debugged my own program.</w:t>
+              <w:rPr>
+                <w:noProof/>
+              </w:rPr>
+              <w:drawing>
+                <wp:inline distT="0" distB="0" distL="0" distR="0" wp14:anchorId="3B3199F4" wp14:editId="78EBFDE7">
+                  <wp:extent cx="5731510" cy="657860"/>
+                  <wp:effectExtent l="0" t="0" r="2540" b="8890"/>
+                  <wp:docPr id="4" name="Picture 4"/>
+                  <wp:cNvGraphicFramePr>
+                    <a:graphicFrameLocks xmlns:a="http://schemas.openxmlformats.org/drawingml/2006/main" noChangeAspect="1"/>
+                  </wp:cNvGraphicFramePr>
+                  <a:graphic xmlns:a="http://schemas.openxmlformats.org/drawingml/2006/main">
+                    <a:graphicData uri="http://schemas.openxmlformats.org/drawingml/2006/picture">
+                      <pic:pic xmlns:pic="http://schemas.openxmlformats.org/drawingml/2006/picture">
+                        <pic:nvPicPr>
+                          <pic:cNvPr id="1" name=""/>
+                          <pic:cNvPicPr/>
+                        </pic:nvPicPr>
+                        <pic:blipFill>
+                          <a:blip r:embed="rId8"/>
+                          <a:stretch>
+                            <a:fillRect/>
+                          </a:stretch>
+                        </pic:blipFill>
+                        <pic:spPr>
+                          <a:xfrm>
+                            <a:off x="0" y="0"/>
+                            <a:ext cx="5731510" cy="657860"/>
+                          </a:xfrm>
+                          <a:prstGeom prst="rect">
+                            <a:avLst/>
+                          </a:prstGeom>
+                        </pic:spPr>
+                      </pic:pic>
+                    </a:graphicData>
+                  </a:graphic>
+                </wp:inline>
+              </w:drawing>
+            </w:r>
+          </w:p>
+          <w:p>
+            <w:r>
+              <w:lastRenderedPageBreak/>
+              <w:t xml:space="preserve">Example of usages (the units are random theoretical units and are not related to usual units used in raster programs such as cm/px: </w:t>
+            </w:r>
+          </w:p>
+          <w:p>
+            <w:pPr>
+              <w:pStyle w:val="ListParagraph"/>
+              <w:numPr>
+                <w:ilvl w:val="0"/>
+                <w:numId w:val="6"/>
+              </w:numPr>
+              <w:pBdr>
+                <w:top w:val="none" w:sz="0" w:space="0" w:color="auto"/>
+                <w:left w:val="none" w:sz="0" w:space="0" w:color="auto"/>
+                <w:bottom w:val="none" w:sz="0" w:space="0" w:color="auto"/>
+                <w:right w:val="none" w:sz="0" w:space="0" w:color="auto"/>
+                <w:between w:val="none" w:sz="0" w:space="0" w:color="auto"/>
+                <w:bar w:val="none" w:sz="0" w:color="auto"/>
+              </w:pBdr>
+              <w:spacing w:after="160" w:line="259" w:lineRule="auto"/>
+            </w:pPr>
+            <w:r>
+              <w:t>Density: 20 (default)</w:t>
+            </w:r>
+          </w:p>
+          <w:p>
+            <w:pPr>
+              <w:ind w:left="360"/>
+            </w:pPr>
+            <w:r>
+              <w:rPr>
+                <w:noProof/>
+              </w:rPr>
+              <w:drawing>
+                <wp:inline distT="0" distB="0" distL="0" distR="0" wp14:anchorId="5A72D819" wp14:editId="02D92CCC">
+                  <wp:extent cx="2863997" cy="1054154"/>
+                  <wp:effectExtent l="0" t="0" r="0" b="0"/>
+                  <wp:docPr id="5" name="Picture 5" descr="A picture containing qr code&#10;&#10;Description automatically generated"/>
+                  <wp:cNvGraphicFramePr>
+                    <a:graphicFrameLocks xmlns:a="http://schemas.openxmlformats.org/drawingml/2006/main" noChangeAspect="1"/>
+                  </wp:cNvGraphicFramePr>
+                  <a:graphic xmlns:a="http://schemas.openxmlformats.org/drawingml/2006/main">
+                    <a:graphicData uri="http://schemas.openxmlformats.org/drawingml/2006/picture">
+                      <pic:pic xmlns:pic="http://schemas.openxmlformats.org/drawingml/2006/picture">
+                        <pic:nvPicPr>
+                          <pic:cNvPr id="2" name="Picture 2" descr="A picture containing qr code&#10;&#10;Description automatically generated"/>
+                          <pic:cNvPicPr/>
+                        </pic:nvPicPr>
+                        <pic:blipFill>
+                          <a:blip r:embed="rId9"/>
+                          <a:stretch>
+                            <a:fillRect/>
+                          </a:stretch>
+                        </pic:blipFill>
+                        <pic:spPr>
+                          <a:xfrm>
+                            <a:off x="0" y="0"/>
+                            <a:ext cx="2863997" cy="1054154"/>
+                          </a:xfrm>
+                          <a:prstGeom prst="rect">
+                            <a:avLst/>
+                          </a:prstGeom>
+                        </pic:spPr>
+                      </pic:pic>
+                    </a:graphicData>
+                  </a:graphic>
+                </wp:inline>
+              </w:drawing>
+            </w:r>
+          </w:p>
+          <w:p>
+            <w:pPr>
+              <w:pStyle w:val="ListParagraph"/>
+              <w:numPr>
+                <w:ilvl w:val="0"/>
+                <w:numId w:val="6"/>
+              </w:numPr>
+              <w:pBdr>
+                <w:top w:val="none" w:sz="0" w:space="0" w:color="auto"/>
+                <w:left w:val="none" w:sz="0" w:space="0" w:color="auto"/>
+                <w:bottom w:val="none" w:sz="0" w:space="0" w:color="auto"/>
+                <w:right w:val="none" w:sz="0" w:space="0" w:color="auto"/>
+                <w:between w:val="none" w:sz="0" w:space="0" w:color="auto"/>
+                <w:bar w:val="none" w:sz="0" w:color="auto"/>
+              </w:pBdr>
+              <w:spacing w:after="160" w:line="259" w:lineRule="auto"/>
+            </w:pPr>
+            <w:r>
+              <w:t>Density: 1 (minimum)</w:t>
+            </w:r>
+          </w:p>
+          <w:p>
+            <w:pPr>
+              <w:ind w:left="360"/>
+            </w:pPr>
+            <w:r>
+              <w:rPr>
+                <w:noProof/>
+              </w:rPr>
+              <w:drawing>
+                <wp:inline distT="0" distB="0" distL="0" distR="0" wp14:anchorId="60984F4C" wp14:editId="4E26F180">
+                  <wp:extent cx="4451579" cy="1085906"/>
+                  <wp:effectExtent l="0" t="0" r="6350" b="0"/>
+                  <wp:docPr id="10" name="Picture 10" descr="Spray can tool on the canvas"/>
+                  <wp:cNvGraphicFramePr>
+                    <a:graphicFrameLocks xmlns:a="http://schemas.openxmlformats.org/drawingml/2006/main" noChangeAspect="1"/>
+                  </wp:cNvGraphicFramePr>
+                  <a:graphic xmlns:a="http://schemas.openxmlformats.org/drawingml/2006/main">
+                    <a:graphicData uri="http://schemas.openxmlformats.org/drawingml/2006/picture">
+                      <pic:pic xmlns:pic="http://schemas.openxmlformats.org/drawingml/2006/picture">
+                        <pic:nvPicPr>
+                          <pic:cNvPr id="10" name="Picture 10" descr="Spray can tool on the canvas"/>
+                          <pic:cNvPicPr/>
+                        </pic:nvPicPr>
+                        <pic:blipFill>
+                          <a:blip r:embed="rId10"/>
+                          <a:stretch>
+                            <a:fillRect/>
+                          </a:stretch>
+                        </pic:blipFill>
+                        <pic:spPr>
+                          <a:xfrm>
+                            <a:off x="0" y="0"/>
+                            <a:ext cx="4451579" cy="1085906"/>
+                          </a:xfrm>
+                          <a:prstGeom prst="rect">
+                            <a:avLst/>
+                          </a:prstGeom>
+                        </pic:spPr>
+                      </pic:pic>
+                    </a:graphicData>
+                  </a:graphic>
+                </wp:inline>
+              </w:drawing>
+            </w:r>
+          </w:p>
+          <w:p>
+            <w:pPr>
+              <w:pStyle w:val="ListParagraph"/>
+              <w:numPr>
+                <w:ilvl w:val="0"/>
+                <w:numId w:val="6"/>
+              </w:numPr>
+              <w:pBdr>
+                <w:top w:val="none" w:sz="0" w:space="0" w:color="auto"/>
+                <w:left w:val="none" w:sz="0" w:space="0" w:color="auto"/>
+                <w:bottom w:val="none" w:sz="0" w:space="0" w:color="auto"/>
+                <w:right w:val="none" w:sz="0" w:space="0" w:color="auto"/>
+                <w:between w:val="none" w:sz="0" w:space="0" w:color="auto"/>
+                <w:bar w:val="none" w:sz="0" w:color="auto"/>
+              </w:pBdr>
+              <w:spacing w:after="160" w:line="259" w:lineRule="auto"/>
+            </w:pPr>
+            <w:r>
+              <w:t>Density: 50 (maximum)</w:t>
+            </w:r>
+          </w:p>
+          <w:p>
+            <w:pPr>
+              <w:ind w:left="360"/>
+            </w:pPr>
+            <w:r>
+              <w:rPr>
+                <w:noProof/>
+              </w:rPr>
+              <w:drawing>
+                <wp:inline distT="0" distB="0" distL="0" distR="0" wp14:anchorId="470B92A4" wp14:editId="220580EF">
+                  <wp:extent cx="3511730" cy="1104957"/>
+                  <wp:effectExtent l="0" t="0" r="0" b="0"/>
+                  <wp:docPr id="9" name="Picture 9" descr="Spray can tool on the canvas"/>
+                  <wp:cNvGraphicFramePr>
+                    <a:graphicFrameLocks xmlns:a="http://schemas.openxmlformats.org/drawingml/2006/main" noChangeAspect="1"/>
+                  </wp:cNvGraphicFramePr>
+                  <a:graphic xmlns:a="http://schemas.openxmlformats.org/drawingml/2006/main">
+                    <a:graphicData uri="http://schemas.openxmlformats.org/drawingml/2006/picture">
+                      <pic:pic xmlns:pic="http://schemas.openxmlformats.org/drawingml/2006/picture">
+                        <pic:nvPicPr>
+                          <pic:cNvPr id="12" name="Picture 12" descr="Spray can tool on the canvas"/>
+                          <pic:cNvPicPr/>
+                        </pic:nvPicPr>
+                        <pic:blipFill>
+                          <a:blip r:embed="rId11"/>
+                          <a:stretch>
+                            <a:fillRect/>
+                          </a:stretch>
+                        </pic:blipFill>
+                        <pic:spPr>
+                          <a:xfrm>
+                            <a:off x="0" y="0"/>
+                            <a:ext cx="3511730" cy="1104957"/>
+                          </a:xfrm>
+                          <a:prstGeom prst="rect">
+                            <a:avLst/>
+                          </a:prstGeom>
+                        </pic:spPr>
+                      </pic:pic>
+                    </a:graphicData>
+                  </a:graphic>
+                </wp:inline>
+              </w:drawing>
+            </w:r>
+          </w:p>
+          <w:p>
+            <w:pPr>
+              <w:rPr>
+                <w:noProof/>
+              </w:rPr>
+            </w:pPr>
+            <w:r>
+              <w:t>Fixed spacing slider being reset to 0 upon changing tool back to stamp tool.</w:t>
+            </w:r>
+            <w:r>
+              <w:rPr>
+                <w:noProof/>
+              </w:rPr>
+              <w:t xml:space="preserve"> </w:t>
+            </w:r>
+            <w:r>
+              <w:rPr>
+                <w:noProof/>
+              </w:rPr>
+              <w:drawing>
+                <wp:inline distT="0" distB="0" distL="0" distR="0" wp14:anchorId="4830251E" wp14:editId="7A0CD6FF">
+                  <wp:extent cx="1949550" cy="527077"/>
+                  <wp:effectExtent l="0" t="0" r="0" b="6350"/>
+                  <wp:docPr id="13" name="Picture 13" descr="A screenshot of a computer screen&#10;&#10;Description automatically generated with medium confidence"/>
+                  <wp:cNvGraphicFramePr>
+                    <a:graphicFrameLocks xmlns:a="http://schemas.openxmlformats.org/drawingml/2006/main" noChangeAspect="1"/>
+                  </wp:cNvGraphicFramePr>
+                  <a:graphic xmlns:a="http://schemas.openxmlformats.org/drawingml/2006/main">
+                    <a:graphicData uri="http://schemas.openxmlformats.org/drawingml/2006/picture">
+                      <pic:pic xmlns:pic="http://schemas.openxmlformats.org/drawingml/2006/picture">
+                        <pic:nvPicPr>
+                          <pic:cNvPr id="13" name="Picture 13" descr="A screenshot of a computer screen&#10;&#10;Description automatically generated with medium confidence"/>
+                          <pic:cNvPicPr/>
+                        </pic:nvPicPr>
+                        <pic:blipFill>
+                          <a:blip r:embed="rId12"/>
+                          <a:stretch>
+                            <a:fillRect/>
+                          </a:stretch>
+                        </pic:blipFill>
+                        <pic:spPr>
+                          <a:xfrm>
+                            <a:off x="0" y="0"/>
+                            <a:ext cx="1949550" cy="527077"/>
+                          </a:xfrm>
+                          <a:prstGeom prst="rect">
+                            <a:avLst/>
+                          </a:prstGeom>
+                        </pic:spPr>
+                      </pic:pic>
+                    </a:graphicData>
+                  </a:graphic>
+                </wp:inline>
+              </w:drawing>
+            </w:r>
+            <w:r>
+              <w:rPr>
+                <w:noProof/>
+              </w:rPr>
+              <w:drawing>
+                <wp:inline distT="0" distB="0" distL="0" distR="0" wp14:anchorId="59A0F271" wp14:editId="0E81B1FE">
+                  <wp:extent cx="4877051" cy="266714"/>
+                  <wp:effectExtent l="0" t="0" r="0" b="0"/>
+                  <wp:docPr id="14" name="Picture 14"/>
+                  <wp:cNvGraphicFramePr>
+                    <a:graphicFrameLocks xmlns:a="http://schemas.openxmlformats.org/drawingml/2006/main" noChangeAspect="1"/>
+                  </wp:cNvGraphicFramePr>
+                  <a:graphic xmlns:a="http://schemas.openxmlformats.org/drawingml/2006/main">
+                    <a:graphicData uri="http://schemas.openxmlformats.org/drawingml/2006/picture">
+                      <pic:pic xmlns:pic="http://schemas.openxmlformats.org/drawingml/2006/picture">
+                        <pic:nvPicPr>
+                          <pic:cNvPr id="1" name=""/>
+                          <pic:cNvPicPr/>
+                        </pic:nvPicPr>
+                        <pic:blipFill>
+                          <a:blip r:embed="rId13"/>
+                          <a:stretch>
+                            <a:fillRect/>
+                          </a:stretch>
+                        </pic:blipFill>
+                        <pic:spPr>
+                          <a:xfrm>
+                            <a:off x="0" y="0"/>
+                            <a:ext cx="4877051" cy="266714"/>
+                          </a:xfrm>
+                          <a:prstGeom prst="rect">
+                            <a:avLst/>
+                          </a:prstGeom>
+                        </pic:spPr>
+                      </pic:pic>
+                    </a:graphicData>
+                  </a:graphic>
+                </wp:inline>
+              </w:drawing>
+            </w:r>
+          </w:p>
+          <w:p>
+            <w:pPr>
+              <w:rPr>
+                <w:noProof/>
+              </w:rPr>
+            </w:pPr>
+            <w:r>
+              <w:rPr>
+                <w:noProof/>
+              </w:rPr>
+              <w:t>Changed to</w:t>
+            </w:r>
+            <w:r>
+              <w:rPr>
+                <w:noProof/>
+              </w:rPr>
+              <w:drawing>
+                <wp:inline distT="0" distB="0" distL="0" distR="0" wp14:anchorId="2096280E" wp14:editId="3B8B5F34">
+                  <wp:extent cx="4115011" cy="190510"/>
+                  <wp:effectExtent l="0" t="0" r="0" b="0"/>
+                  <wp:docPr id="15" name="Picture 15"/>
+                  <wp:cNvGraphicFramePr>
+                    <a:graphicFrameLocks xmlns:a="http://schemas.openxmlformats.org/drawingml/2006/main" noChangeAspect="1"/>
+                  </wp:cNvGraphicFramePr>
+                  <a:graphic xmlns:a="http://schemas.openxmlformats.org/drawingml/2006/main">
+                    <a:graphicData uri="http://schemas.openxmlformats.org/drawingml/2006/picture">
+                      <pic:pic xmlns:pic="http://schemas.openxmlformats.org/drawingml/2006/picture">
+                        <pic:nvPicPr>
+                          <pic:cNvPr id="1" name=""/>
+                          <pic:cNvPicPr/>
+                        </pic:nvPicPr>
+                        <pic:blipFill>
+                          <a:blip r:embed="rId14"/>
+                          <a:stretch>
+                            <a:fillRect/>
+                          </a:stretch>
+                        </pic:blipFill>
+                        <pic:spPr>
+                          <a:xfrm>
+                            <a:off x="0" y="0"/>
+                            <a:ext cx="4115011" cy="190510"/>
+                          </a:xfrm>
+                          <a:prstGeom prst="rect">
+                            <a:avLst/>
+                          </a:prstGeom>
+                        </pic:spPr>
+                      </pic:pic>
+                    </a:graphicData>
+                  </a:graphic>
+                </wp:inline>
+              </w:drawing>
             </w:r>
           </w:p>
         </w:tc>
@@ -290,6 +731,7 @@
                 <w:sz w:val="28"/>
                 <w:szCs w:val="28"/>
               </w:rPr>
+              <w:lastRenderedPageBreak/>
               <w:t>What problems have you faced and were you able to solve them?</w:t>
             </w:r>
           </w:p>
@@ -319,11 +761,6 @@
           </w:tcPr>
           <w:p>
             <w:pPr>
-              <w:pStyle w:val="ListParagraph"/>
-              <w:numPr>
-                <w:ilvl w:val="0"/>
-                <w:numId w:val="3"/>
-              </w:numPr>
               <w:rPr>
                 <w:noProof/>
               </w:rPr>
@@ -332,574 +769,25 @@
               <w:rPr>
                 <w:noProof/>
               </w:rPr>
-              <w:t>alternate mode of rectangle tool unable to expand towards top right and bottom left due to lack of conditionals to control drawing.</w:t>
-            </w:r>
-          </w:p>
-          <w:p>
-            <w:pPr>
-              <w:pStyle w:val="ListParagraph"/>
-              <w:ind w:left="1080"/>
+              <w:t xml:space="preserve">Had difficulty </w:t>
+            </w:r>
+            <w:r>
               <w:rPr>
                 <w:noProof/>
               </w:rPr>
-            </w:pPr>
-          </w:p>
-          <w:p>
-            <w:pPr>
-              <w:pStyle w:val="ListParagraph"/>
-              <w:ind w:left="360"/>
+              <w:t xml:space="preserve">figuring out </w:t>
+            </w:r>
+            <w:r>
               <w:rPr>
                 <w:noProof/>
               </w:rPr>
-            </w:pPr>
+              <w:t>how to link density to the algorithm, but I managed to place it inside the for-loop.</w:t>
+            </w:r>
             <w:r>
               <w:rPr>
                 <w:noProof/>
               </w:rPr>
-              <w:t>I did a draft to help myself visualise what would be needed in the if-conditionals:</w:t>
-            </w:r>
-          </w:p>
-          <w:p>
-            <w:pPr>
-              <w:ind w:left="360"/>
-              <w:rPr>
-                <w:noProof/>
-              </w:rPr>
-            </w:pPr>
-            <w:r>
-              <w:rPr>
-                <w:noProof/>
-              </w:rPr>
-              <w:drawing>
-                <wp:inline distT="0" distB="0" distL="0" distR="0" wp14:anchorId="5BC236DD" wp14:editId="16BFF39D">
-                  <wp:extent cx="3748379" cy="3648710"/>
-                  <wp:effectExtent l="0" t="0" r="5080" b="8890"/>
-                  <wp:docPr id="8" name="Picture 8" descr="Diagram&#10;&#10;Description automatically generated"/>
-                  <wp:cNvGraphicFramePr>
-                    <a:graphicFrameLocks xmlns:a="http://schemas.openxmlformats.org/drawingml/2006/main" noChangeAspect="1"/>
-                  </wp:cNvGraphicFramePr>
-                  <a:graphic xmlns:a="http://schemas.openxmlformats.org/drawingml/2006/main">
-                    <a:graphicData uri="http://schemas.openxmlformats.org/drawingml/2006/picture">
-                      <pic:pic xmlns:pic="http://schemas.openxmlformats.org/drawingml/2006/picture">
-                        <pic:nvPicPr>
-                          <pic:cNvPr id="8" name="Picture 8" descr="Diagram&#10;&#10;Description automatically generated"/>
-                          <pic:cNvPicPr/>
-                        </pic:nvPicPr>
-                        <pic:blipFill>
-                          <a:blip r:embed="rId7"/>
-                          <a:stretch>
-                            <a:fillRect/>
-                          </a:stretch>
-                        </pic:blipFill>
-                        <pic:spPr>
-                          <a:xfrm>
-                            <a:off x="0" y="0"/>
-                            <a:ext cx="3751662" cy="3651906"/>
-                          </a:xfrm>
-                          <a:prstGeom prst="rect">
-                            <a:avLst/>
-                          </a:prstGeom>
-                        </pic:spPr>
-                      </pic:pic>
-                    </a:graphicData>
-                  </a:graphic>
-                </wp:inline>
-              </w:drawing>
-            </w:r>
-          </w:p>
-          <w:p>
-            <w:pPr>
-              <w:ind w:left="360"/>
-              <w:rPr>
-                <w:noProof/>
-              </w:rPr>
-            </w:pPr>
-            <w:r>
-              <w:rPr>
-                <w:noProof/>
-              </w:rPr>
-              <w:t>From</w:t>
-            </w:r>
-            <w:r>
-              <w:rPr>
-                <w:noProof/>
-              </w:rPr>
-              <w:drawing>
-                <wp:inline distT="0" distB="0" distL="0" distR="0" wp14:anchorId="20466B54" wp14:editId="4890446A">
-                  <wp:extent cx="5731510" cy="163195"/>
-                  <wp:effectExtent l="0" t="0" r="2540" b="8255"/>
-                  <wp:docPr id="17" name="Picture 17"/>
-                  <wp:cNvGraphicFramePr>
-                    <a:graphicFrameLocks xmlns:a="http://schemas.openxmlformats.org/drawingml/2006/main" noChangeAspect="1"/>
-                  </wp:cNvGraphicFramePr>
-                  <a:graphic xmlns:a="http://schemas.openxmlformats.org/drawingml/2006/main">
-                    <a:graphicData uri="http://schemas.openxmlformats.org/drawingml/2006/picture">
-                      <pic:pic xmlns:pic="http://schemas.openxmlformats.org/drawingml/2006/picture">
-                        <pic:nvPicPr>
-                          <pic:cNvPr id="17" name="Picture 17"/>
-                          <pic:cNvPicPr/>
-                        </pic:nvPicPr>
-                        <pic:blipFill>
-                          <a:blip r:embed="rId8"/>
-                          <a:stretch>
-                            <a:fillRect/>
-                          </a:stretch>
-                        </pic:blipFill>
-                        <pic:spPr>
-                          <a:xfrm>
-                            <a:off x="0" y="0"/>
-                            <a:ext cx="5731510" cy="163195"/>
-                          </a:xfrm>
-                          <a:prstGeom prst="rect">
-                            <a:avLst/>
-                          </a:prstGeom>
-                        </pic:spPr>
-                      </pic:pic>
-                    </a:graphicData>
-                  </a:graphic>
-                </wp:inline>
-              </w:drawing>
-            </w:r>
-          </w:p>
-          <w:p>
-            <w:r>
-              <w:t>To:</w:t>
-            </w:r>
-          </w:p>
-          <w:p>
-            <w:r>
-              <w:rPr>
-                <w:noProof/>
-              </w:rPr>
-              <w:lastRenderedPageBreak/>
-              <w:drawing>
-                <wp:inline distT="0" distB="0" distL="0" distR="0" wp14:anchorId="11F9F0C2" wp14:editId="3C95F85A">
-                  <wp:extent cx="5731510" cy="1316355"/>
-                  <wp:effectExtent l="0" t="0" r="2540" b="0"/>
-                  <wp:docPr id="12" name="Picture 12" descr="Text&#10;&#10;Description automatically generated"/>
-                  <wp:cNvGraphicFramePr>
-                    <a:graphicFrameLocks xmlns:a="http://schemas.openxmlformats.org/drawingml/2006/main" noChangeAspect="1"/>
-                  </wp:cNvGraphicFramePr>
-                  <a:graphic xmlns:a="http://schemas.openxmlformats.org/drawingml/2006/main">
-                    <a:graphicData uri="http://schemas.openxmlformats.org/drawingml/2006/picture">
-                      <pic:pic xmlns:pic="http://schemas.openxmlformats.org/drawingml/2006/picture">
-                        <pic:nvPicPr>
-                          <pic:cNvPr id="6" name="Picture 6" descr="Text&#10;&#10;Description automatically generated"/>
-                          <pic:cNvPicPr/>
-                        </pic:nvPicPr>
-                        <pic:blipFill>
-                          <a:blip r:embed="rId9"/>
-                          <a:stretch>
-                            <a:fillRect/>
-                          </a:stretch>
-                        </pic:blipFill>
-                        <pic:spPr>
-                          <a:xfrm>
-                            <a:off x="0" y="0"/>
-                            <a:ext cx="5731510" cy="1316355"/>
-                          </a:xfrm>
-                          <a:prstGeom prst="rect">
-                            <a:avLst/>
-                          </a:prstGeom>
-                        </pic:spPr>
-                      </pic:pic>
-                    </a:graphicData>
-                  </a:graphic>
-                </wp:inline>
-              </w:drawing>
-            </w:r>
-          </w:p>
-          <w:p>
-            <w:pPr>
-              <w:pStyle w:val="ListParagraph"/>
-              <w:numPr>
-                <w:ilvl w:val="0"/>
-                <w:numId w:val="3"/>
-              </w:numPr>
-            </w:pPr>
-            <w:r>
-              <w:t xml:space="preserve">enhancement </w:t>
-            </w:r>
-            <w:r>
-              <w:t xml:space="preserve">idea: The rendered square only scales horizontally to mouse placement (red dot in image below represents end cursor placement). </w:t>
-            </w:r>
-          </w:p>
-          <w:p>
-            <w:r>
-              <w:rPr>
-                <w:noProof/>
-              </w:rPr>
-              <w:drawing>
-                <wp:inline distT="0" distB="0" distL="0" distR="0" wp14:anchorId="52E2D279" wp14:editId="62B14139">
-                  <wp:extent cx="889046" cy="1130358"/>
-                  <wp:effectExtent l="0" t="0" r="6350" b="0"/>
-                  <wp:docPr id="3" name="Picture 3" descr="Shape, square&#10;&#10;Description automatically generated"/>
-                  <wp:cNvGraphicFramePr>
-                    <a:graphicFrameLocks xmlns:a="http://schemas.openxmlformats.org/drawingml/2006/main" noChangeAspect="1"/>
-                  </wp:cNvGraphicFramePr>
-                  <a:graphic xmlns:a="http://schemas.openxmlformats.org/drawingml/2006/main">
-                    <a:graphicData uri="http://schemas.openxmlformats.org/drawingml/2006/picture">
-                      <pic:pic xmlns:pic="http://schemas.openxmlformats.org/drawingml/2006/picture">
-                        <pic:nvPicPr>
-                          <pic:cNvPr id="3" name="Picture 3" descr="Shape, square&#10;&#10;Description automatically generated"/>
-                          <pic:cNvPicPr/>
-                        </pic:nvPicPr>
-                        <pic:blipFill>
-                          <a:blip r:embed="rId10"/>
-                          <a:stretch>
-                            <a:fillRect/>
-                          </a:stretch>
-                        </pic:blipFill>
-                        <pic:spPr>
-                          <a:xfrm>
-                            <a:off x="0" y="0"/>
-                            <a:ext cx="889046" cy="1130358"/>
-                          </a:xfrm>
-                          <a:prstGeom prst="rect">
-                            <a:avLst/>
-                          </a:prstGeom>
-                        </pic:spPr>
-                      </pic:pic>
-                    </a:graphicData>
-                  </a:graphic>
-                </wp:inline>
-              </w:drawing>
-            </w:r>
-          </w:p>
-          <w:p>
-            <w:r>
-              <w:t xml:space="preserve">The accuracy can be improved easily by making use of the Pythagoras’ theorem (d = </w:t>
-            </w:r>
-            <m:oMath>
-              <m:r>
-                <w:rPr>
-                  <w:rFonts w:ascii="Cambria Math" w:hAnsi="Cambria Math"/>
-                </w:rPr>
-                <m:t>a</m:t>
-              </m:r>
-              <m:rad>
-                <m:radPr>
-                  <m:degHide m:val="1"/>
-                  <m:ctrlPr>
-                    <w:rPr>
-                      <w:rFonts w:ascii="Cambria Math" w:hAnsi="Cambria Math"/>
-                      <w:i/>
-                    </w:rPr>
-                  </m:ctrlPr>
-                </m:radPr>
-                <m:deg/>
-                <m:e>
-                  <m:r>
-                    <w:rPr>
-                      <w:rFonts w:ascii="Cambria Math" w:hAnsi="Cambria Math"/>
-                    </w:rPr>
-                    <m:t>2</m:t>
-                  </m:r>
-                </m:e>
-              </m:rad>
-            </m:oMath>
-            <w:r>
-              <w:t>), and making the square scale in both directions to the length of the square based on the diagonal distance of the mouse from the start point.</w:t>
-            </w:r>
-          </w:p>
-          <w:p>
-            <w:r>
-              <w:rPr>
-                <w:noProof/>
-              </w:rPr>
-              <w:lastRenderedPageBreak/>
-              <w:drawing>
-                <wp:inline distT="0" distB="0" distL="0" distR="0" wp14:anchorId="45201CAC" wp14:editId="7BF8BAB6">
-                  <wp:extent cx="5731510" cy="5579110"/>
-                  <wp:effectExtent l="0" t="0" r="2540" b="2540"/>
-                  <wp:docPr id="18" name="Picture 18" descr="Shape, rectangle, square&#10;&#10;Description automatically generated"/>
-                  <wp:cNvGraphicFramePr>
-                    <a:graphicFrameLocks xmlns:a="http://schemas.openxmlformats.org/drawingml/2006/main" noChangeAspect="1"/>
-                  </wp:cNvGraphicFramePr>
-                  <a:graphic xmlns:a="http://schemas.openxmlformats.org/drawingml/2006/main">
-                    <a:graphicData uri="http://schemas.openxmlformats.org/drawingml/2006/picture">
-                      <pic:pic xmlns:pic="http://schemas.openxmlformats.org/drawingml/2006/picture">
-                        <pic:nvPicPr>
-                          <pic:cNvPr id="18" name="Picture 18" descr="Shape, rectangle, square&#10;&#10;Description automatically generated"/>
-                          <pic:cNvPicPr/>
-                        </pic:nvPicPr>
-                        <pic:blipFill>
-                          <a:blip r:embed="rId11"/>
-                          <a:stretch>
-                            <a:fillRect/>
-                          </a:stretch>
-                        </pic:blipFill>
-                        <pic:spPr>
-                          <a:xfrm>
-                            <a:off x="0" y="0"/>
-                            <a:ext cx="5731510" cy="5579110"/>
-                          </a:xfrm>
-                          <a:prstGeom prst="rect">
-                            <a:avLst/>
-                          </a:prstGeom>
-                        </pic:spPr>
-                      </pic:pic>
-                    </a:graphicData>
-                  </a:graphic>
-                </wp:inline>
-              </w:drawing>
-            </w:r>
-            <w:r>
-              <w:rPr>
-                <w:noProof/>
-              </w:rPr>
-              <w:drawing>
-                <wp:inline distT="0" distB="0" distL="0" distR="0" wp14:anchorId="101FDC38" wp14:editId="31500CD0">
-                  <wp:extent cx="5731510" cy="1161415"/>
-                  <wp:effectExtent l="0" t="0" r="2540" b="635"/>
-                  <wp:docPr id="21" name="Picture 21" descr="A screenshot of a computer&#10;&#10;Description automatically generated with medium confidence"/>
-                  <wp:cNvGraphicFramePr>
-                    <a:graphicFrameLocks xmlns:a="http://schemas.openxmlformats.org/drawingml/2006/main" noChangeAspect="1"/>
-                  </wp:cNvGraphicFramePr>
-                  <a:graphic xmlns:a="http://schemas.openxmlformats.org/drawingml/2006/main">
-                    <a:graphicData uri="http://schemas.openxmlformats.org/drawingml/2006/picture">
-                      <pic:pic xmlns:pic="http://schemas.openxmlformats.org/drawingml/2006/picture">
-                        <pic:nvPicPr>
-                          <pic:cNvPr id="21" name="Picture 21" descr="A screenshot of a computer&#10;&#10;Description automatically generated with medium confidence"/>
-                          <pic:cNvPicPr/>
-                        </pic:nvPicPr>
-                        <pic:blipFill>
-                          <a:blip r:embed="rId12"/>
-                          <a:stretch>
-                            <a:fillRect/>
-                          </a:stretch>
-                        </pic:blipFill>
-                        <pic:spPr>
-                          <a:xfrm>
-                            <a:off x="0" y="0"/>
-                            <a:ext cx="5731510" cy="1161415"/>
-                          </a:xfrm>
-                          <a:prstGeom prst="rect">
-                            <a:avLst/>
-                          </a:prstGeom>
-                        </pic:spPr>
-                      </pic:pic>
-                    </a:graphicData>
-                  </a:graphic>
-                </wp:inline>
-              </w:drawing>
-            </w:r>
-          </w:p>
-          <w:p>
-            <w:r>
-              <w:t>This method also makes the code cleaner and easier for a human to read. I thought it would make the program move slower because there are more calculations, but it is just as smooth as the previous method.</w:t>
-            </w:r>
-          </w:p>
-          <w:p/>
-          <w:p>
-            <w:pPr>
-              <w:pStyle w:val="ListParagraph"/>
-              <w:numPr>
-                <w:ilvl w:val="0"/>
-                <w:numId w:val="3"/>
-              </w:numPr>
-            </w:pPr>
-            <w:r>
-              <w:t>Scissors tool is continuously cutting</w:t>
-            </w:r>
-            <w:r>
-              <w:rPr>
-                <w:noProof/>
-              </w:rPr>
-              <w:t xml:space="preserve"> and the selection squares become part of the image, which is unintended.</w:t>
-            </w:r>
-          </w:p>
-          <w:p>
-            <w:pPr>
-              <w:rPr>
-                <w:noProof/>
-              </w:rPr>
-            </w:pPr>
-            <w:r>
-              <w:rPr>
-                <w:noProof/>
-              </w:rPr>
-              <w:lastRenderedPageBreak/>
-              <w:drawing>
-                <wp:inline distT="0" distB="0" distL="0" distR="0" wp14:anchorId="14BAA159" wp14:editId="56CC8D53">
-                  <wp:extent cx="5731510" cy="3044190"/>
-                  <wp:effectExtent l="0" t="0" r="2540" b="3810"/>
-                  <wp:docPr id="7" name="Picture 7" descr="A picture containing funnel chart&#10;&#10;Description automatically generated"/>
-                  <wp:cNvGraphicFramePr>
-                    <a:graphicFrameLocks xmlns:a="http://schemas.openxmlformats.org/drawingml/2006/main" noChangeAspect="1"/>
-                  </wp:cNvGraphicFramePr>
-                  <a:graphic xmlns:a="http://schemas.openxmlformats.org/drawingml/2006/main">
-                    <a:graphicData uri="http://schemas.openxmlformats.org/drawingml/2006/picture">
-                      <pic:pic xmlns:pic="http://schemas.openxmlformats.org/drawingml/2006/picture">
-                        <pic:nvPicPr>
-                          <pic:cNvPr id="7" name="Picture 7" descr="A picture containing funnel chart&#10;&#10;Description automatically generated"/>
-                          <pic:cNvPicPr/>
-                        </pic:nvPicPr>
-                        <pic:blipFill>
-                          <a:blip r:embed="rId13"/>
-                          <a:stretch>
-                            <a:fillRect/>
-                          </a:stretch>
-                        </pic:blipFill>
-                        <pic:spPr>
-                          <a:xfrm>
-                            <a:off x="0" y="0"/>
-                            <a:ext cx="5731510" cy="3044190"/>
-                          </a:xfrm>
-                          <a:prstGeom prst="rect">
-                            <a:avLst/>
-                          </a:prstGeom>
-                        </pic:spPr>
-                      </pic:pic>
-                    </a:graphicData>
-                  </a:graphic>
-                </wp:inline>
-              </w:drawing>
-            </w:r>
-          </w:p>
-          <w:p>
-            <w:pPr>
-              <w:rPr>
-                <w:noProof/>
-              </w:rPr>
-            </w:pPr>
-            <w:r>
-              <w:rPr>
-                <w:noProof/>
-              </w:rPr>
-              <w:t>I had simply forgotten to remove the code for scissors tool from sketch.js when I was following the video.</w:t>
-            </w:r>
-          </w:p>
-          <w:p/>
-          <w:p>
-            <w:pPr>
-              <w:pStyle w:val="ListParagraph"/>
-              <w:numPr>
-                <w:ilvl w:val="0"/>
-                <w:numId w:val="3"/>
-              </w:numPr>
-              <w:rPr>
-                <w:lang w:val="en-SG"/>
-              </w:rPr>
-            </w:pPr>
-            <w:r>
-              <w:rPr>
-                <w:lang w:val="en-SG"/>
-              </w:rPr>
-              <w:t xml:space="preserve">Issue: </w:t>
-            </w:r>
-            <w:r>
-              <w:rPr>
-                <w:lang w:val="en-SG"/>
-              </w:rPr>
-              <w:t xml:space="preserve">My selection tool could only work if you selected an area starting from the top-left. </w:t>
-            </w:r>
-          </w:p>
-          <w:p>
-            <w:pPr>
-              <w:rPr>
-                <w:lang w:val="en-SG"/>
-              </w:rPr>
-            </w:pPr>
-            <w:r>
-              <w:rPr>
-                <w:lang w:val="en-SG"/>
-              </w:rPr>
-              <w:drawing>
-                <wp:inline distT="0" distB="0" distL="0" distR="0" wp14:anchorId="1B27FEBB" wp14:editId="686416B6">
-                  <wp:extent cx="6014720" cy="3099435"/>
-                  <wp:effectExtent l="0" t="0" r="5080" b="5715"/>
-                  <wp:docPr id="6" name="Picture 6"/>
-                  <wp:cNvGraphicFramePr>
-                    <a:graphicFrameLocks xmlns:a="http://schemas.openxmlformats.org/drawingml/2006/main" noChangeAspect="1"/>
-                  </wp:cNvGraphicFramePr>
-                  <a:graphic xmlns:a="http://schemas.openxmlformats.org/drawingml/2006/main">
-                    <a:graphicData uri="http://schemas.openxmlformats.org/drawingml/2006/picture">
-                      <pic:pic xmlns:pic="http://schemas.openxmlformats.org/drawingml/2006/picture">
-                        <pic:nvPicPr>
-                          <pic:cNvPr id="1" name=""/>
-                          <pic:cNvPicPr/>
-                        </pic:nvPicPr>
-                        <pic:blipFill>
-                          <a:blip r:embed="rId14"/>
-                          <a:stretch>
-                            <a:fillRect/>
-                          </a:stretch>
-                        </pic:blipFill>
-                        <pic:spPr>
-                          <a:xfrm>
-                            <a:off x="0" y="0"/>
-                            <a:ext cx="6014720" cy="3099435"/>
-                          </a:xfrm>
-                          <a:prstGeom prst="rect">
-                            <a:avLst/>
-                          </a:prstGeom>
-                        </pic:spPr>
-                      </pic:pic>
-                    </a:graphicData>
-                  </a:graphic>
-                </wp:inline>
-              </w:drawing>
-            </w:r>
-          </w:p>
-          <w:p>
-            <w:pPr>
-              <w:rPr>
-                <w:lang w:val="en-SG"/>
-              </w:rPr>
-            </w:pPr>
-            <w:r>
-              <w:rPr>
-                <w:lang w:val="en-SG"/>
-              </w:rPr>
-              <w:t xml:space="preserve">get() was unable to get any images, so the only possible cause was an error in the perimeters (there were no error messages in the logs). I added abs() to some parts since it seemed that get() </w:t>
-            </w:r>
-            <w:r>
-              <w:rPr>
-                <w:lang w:val="en-SG"/>
-              </w:rPr>
-              <w:lastRenderedPageBreak/>
-              <w:t>required the width to be positive to work. (couldn’t find confirmation online about this).</w:t>
-            </w:r>
-            <w:r>
-              <w:rPr>
-                <w:lang w:val="en-SG"/>
-              </w:rPr>
-              <w:drawing>
-                <wp:inline distT="0" distB="0" distL="0" distR="0" wp14:anchorId="427611A4" wp14:editId="468FAA14">
-                  <wp:extent cx="6014720" cy="3180715"/>
-                  <wp:effectExtent l="0" t="0" r="5080" b="635"/>
-                  <wp:docPr id="1" name="Picture 1"/>
-                  <wp:cNvGraphicFramePr>
-                    <a:graphicFrameLocks xmlns:a="http://schemas.openxmlformats.org/drawingml/2006/main" noChangeAspect="1"/>
-                  </wp:cNvGraphicFramePr>
-                  <a:graphic xmlns:a="http://schemas.openxmlformats.org/drawingml/2006/main">
-                    <a:graphicData uri="http://schemas.openxmlformats.org/drawingml/2006/picture">
-                      <pic:pic xmlns:pic="http://schemas.openxmlformats.org/drawingml/2006/picture">
-                        <pic:nvPicPr>
-                          <pic:cNvPr id="1" name=""/>
-                          <pic:cNvPicPr/>
-                        </pic:nvPicPr>
-                        <pic:blipFill>
-                          <a:blip r:embed="rId15"/>
-                          <a:stretch>
-                            <a:fillRect/>
-                          </a:stretch>
-                        </pic:blipFill>
-                        <pic:spPr>
-                          <a:xfrm>
-                            <a:off x="0" y="0"/>
-                            <a:ext cx="6014720" cy="3180715"/>
-                          </a:xfrm>
-                          <a:prstGeom prst="rect">
-                            <a:avLst/>
-                          </a:prstGeom>
-                        </pic:spPr>
-                      </pic:pic>
-                    </a:graphicData>
-                  </a:graphic>
-                </wp:inline>
-              </w:drawing>
+              <w:t xml:space="preserve"> </w:t>
             </w:r>
           </w:p>
         </w:tc>
@@ -937,7 +825,6 @@
                 <w:sz w:val="28"/>
                 <w:szCs w:val="28"/>
               </w:rPr>
-              <w:lastRenderedPageBreak/>
               <w:t>What are you planning to do over the next few weeks?</w:t>
             </w:r>
           </w:p>
@@ -967,7 +854,7 @@
           </w:tcPr>
           <w:p>
             <w:r>
-              <w:t>Work on the extra extension and clean up code as much as possible, have someone try out the program and see what I missed.</w:t>
+              <w:t>Check through my work</w:t>
             </w:r>
           </w:p>
         </w:tc>
@@ -1005,6 +892,7 @@
                 <w:sz w:val="28"/>
                 <w:szCs w:val="28"/>
               </w:rPr>
+              <w:lastRenderedPageBreak/>
               <w:t>Are you on target to successfully complete your project? If you aren’t on target, how will you address the issue?</w:t>
             </w:r>
           </w:p>
@@ -1034,7 +922,12 @@
           </w:tcPr>
           <w:p>
             <w:r>
-              <w:t>I can’t find people who are willing to test out my program for me so I have to do my best to find and fix issues as much as I can.</w:t>
+              <w:t>I’ve given my best.</w:t>
+            </w:r>
+          </w:p>
+          <w:p>
+            <w:r>
+              <w:t>I’ve neglected the option to add own images using the stamp tool since it seems it is not an essential part of JS to access users’ file systems, after doing some research online.</w:t>
             </w:r>
           </w:p>
         </w:tc>
@@ -1047,8 +940,8 @@
     </w:p>
     <w:p/>
     <w:sectPr>
-      <w:headerReference w:type="default" r:id="rId16"/>
-      <w:footerReference w:type="default" r:id="rId17"/>
+      <w:headerReference w:type="default" r:id="rId15"/>
+      <w:footerReference w:type="default" r:id="rId16"/>
       <w:pgSz w:w="11906" w:h="16838"/>
       <w:pgMar w:top="1134" w:right="1134" w:bottom="1134" w:left="1134" w:header="709" w:footer="850" w:gutter="0"/>
       <w:cols w:space="720"/>
@@ -1334,6 +1227,118 @@
     </w:lvl>
   </w:abstractNum>
   <w:abstractNum w:abstractNumId="2" w15:restartNumberingAfterBreak="0">
+    <w:nsid w:val="23A6519D"/>
+    <w:multiLevelType w:val="hybridMultilevel"/>
+    <w:tmpl w:val="35BAA884"/>
+    <w:lvl w:ilvl="0" w:tplc="CC10FD8A">
+      <w:numFmt w:val="bullet"/>
+      <w:lvlText w:val="-"/>
+      <w:lvlJc w:val="left"/>
+      <w:pPr>
+        <w:ind w:left="720" w:hanging="360"/>
+      </w:pPr>
+      <w:rPr>
+        <w:rFonts w:ascii="Times New Roman" w:eastAsia="Arial Unicode MS" w:hAnsi="Times New Roman" w:cs="Times New Roman" w:hint="default"/>
+      </w:rPr>
+    </w:lvl>
+    <w:lvl w:ilvl="1" w:tplc="48090003" w:tentative="1">
+      <w:start w:val="1"/>
+      <w:numFmt w:val="bullet"/>
+      <w:lvlText w:val="o"/>
+      <w:lvlJc w:val="left"/>
+      <w:pPr>
+        <w:ind w:left="1440" w:hanging="360"/>
+      </w:pPr>
+      <w:rPr>
+        <w:rFonts w:ascii="Courier New" w:hAnsi="Courier New" w:cs="Courier New" w:hint="default"/>
+      </w:rPr>
+    </w:lvl>
+    <w:lvl w:ilvl="2" w:tplc="48090005" w:tentative="1">
+      <w:start w:val="1"/>
+      <w:numFmt w:val="bullet"/>
+      <w:lvlText w:val=""/>
+      <w:lvlJc w:val="left"/>
+      <w:pPr>
+        <w:ind w:left="2160" w:hanging="360"/>
+      </w:pPr>
+      <w:rPr>
+        <w:rFonts w:ascii="Wingdings" w:hAnsi="Wingdings" w:hint="default"/>
+      </w:rPr>
+    </w:lvl>
+    <w:lvl w:ilvl="3" w:tplc="48090001" w:tentative="1">
+      <w:start w:val="1"/>
+      <w:numFmt w:val="bullet"/>
+      <w:lvlText w:val=""/>
+      <w:lvlJc w:val="left"/>
+      <w:pPr>
+        <w:ind w:left="2880" w:hanging="360"/>
+      </w:pPr>
+      <w:rPr>
+        <w:rFonts w:ascii="Symbol" w:hAnsi="Symbol" w:hint="default"/>
+      </w:rPr>
+    </w:lvl>
+    <w:lvl w:ilvl="4" w:tplc="48090003" w:tentative="1">
+      <w:start w:val="1"/>
+      <w:numFmt w:val="bullet"/>
+      <w:lvlText w:val="o"/>
+      <w:lvlJc w:val="left"/>
+      <w:pPr>
+        <w:ind w:left="3600" w:hanging="360"/>
+      </w:pPr>
+      <w:rPr>
+        <w:rFonts w:ascii="Courier New" w:hAnsi="Courier New" w:cs="Courier New" w:hint="default"/>
+      </w:rPr>
+    </w:lvl>
+    <w:lvl w:ilvl="5" w:tplc="48090005" w:tentative="1">
+      <w:start w:val="1"/>
+      <w:numFmt w:val="bullet"/>
+      <w:lvlText w:val=""/>
+      <w:lvlJc w:val="left"/>
+      <w:pPr>
+        <w:ind w:left="4320" w:hanging="360"/>
+      </w:pPr>
+      <w:rPr>
+        <w:rFonts w:ascii="Wingdings" w:hAnsi="Wingdings" w:hint="default"/>
+      </w:rPr>
+    </w:lvl>
+    <w:lvl w:ilvl="6" w:tplc="48090001" w:tentative="1">
+      <w:start w:val="1"/>
+      <w:numFmt w:val="bullet"/>
+      <w:lvlText w:val=""/>
+      <w:lvlJc w:val="left"/>
+      <w:pPr>
+        <w:ind w:left="5040" w:hanging="360"/>
+      </w:pPr>
+      <w:rPr>
+        <w:rFonts w:ascii="Symbol" w:hAnsi="Symbol" w:hint="default"/>
+      </w:rPr>
+    </w:lvl>
+    <w:lvl w:ilvl="7" w:tplc="48090003" w:tentative="1">
+      <w:start w:val="1"/>
+      <w:numFmt w:val="bullet"/>
+      <w:lvlText w:val="o"/>
+      <w:lvlJc w:val="left"/>
+      <w:pPr>
+        <w:ind w:left="5760" w:hanging="360"/>
+      </w:pPr>
+      <w:rPr>
+        <w:rFonts w:ascii="Courier New" w:hAnsi="Courier New" w:cs="Courier New" w:hint="default"/>
+      </w:rPr>
+    </w:lvl>
+    <w:lvl w:ilvl="8" w:tplc="48090005" w:tentative="1">
+      <w:start w:val="1"/>
+      <w:numFmt w:val="bullet"/>
+      <w:lvlText w:val=""/>
+      <w:lvlJc w:val="left"/>
+      <w:pPr>
+        <w:ind w:left="6480" w:hanging="360"/>
+      </w:pPr>
+      <w:rPr>
+        <w:rFonts w:ascii="Wingdings" w:hAnsi="Wingdings" w:hint="default"/>
+      </w:rPr>
+    </w:lvl>
+  </w:abstractNum>
+  <w:abstractNum w:abstractNumId="3" w15:restartNumberingAfterBreak="0">
     <w:nsid w:val="40507FFE"/>
     <w:multiLevelType w:val="hybridMultilevel"/>
     <w:tmpl w:val="51162ABE"/>
@@ -1419,6 +1424,207 @@
       <w:lvlJc w:val="right"/>
       <w:pPr>
         <w:ind w:left="6120" w:hanging="180"/>
+      </w:pPr>
+    </w:lvl>
+  </w:abstractNum>
+  <w:abstractNum w:abstractNumId="4" w15:restartNumberingAfterBreak="0">
+    <w:nsid w:val="47BF1ECE"/>
+    <w:multiLevelType w:val="hybridMultilevel"/>
+    <w:tmpl w:val="AC48C8E4"/>
+    <w:lvl w:ilvl="0" w:tplc="C212B13A">
+      <w:numFmt w:val="bullet"/>
+      <w:lvlText w:val="-"/>
+      <w:lvlJc w:val="left"/>
+      <w:pPr>
+        <w:ind w:left="720" w:hanging="360"/>
+      </w:pPr>
+      <w:rPr>
+        <w:rFonts w:ascii="Times New Roman" w:eastAsia="Arial Unicode MS" w:hAnsi="Times New Roman" w:cs="Times New Roman" w:hint="default"/>
+      </w:rPr>
+    </w:lvl>
+    <w:lvl w:ilvl="1" w:tplc="48090003" w:tentative="1">
+      <w:start w:val="1"/>
+      <w:numFmt w:val="bullet"/>
+      <w:lvlText w:val="o"/>
+      <w:lvlJc w:val="left"/>
+      <w:pPr>
+        <w:ind w:left="1440" w:hanging="360"/>
+      </w:pPr>
+      <w:rPr>
+        <w:rFonts w:ascii="Courier New" w:hAnsi="Courier New" w:cs="Courier New" w:hint="default"/>
+      </w:rPr>
+    </w:lvl>
+    <w:lvl w:ilvl="2" w:tplc="48090005" w:tentative="1">
+      <w:start w:val="1"/>
+      <w:numFmt w:val="bullet"/>
+      <w:lvlText w:val=""/>
+      <w:lvlJc w:val="left"/>
+      <w:pPr>
+        <w:ind w:left="2160" w:hanging="360"/>
+      </w:pPr>
+      <w:rPr>
+        <w:rFonts w:ascii="Wingdings" w:hAnsi="Wingdings" w:hint="default"/>
+      </w:rPr>
+    </w:lvl>
+    <w:lvl w:ilvl="3" w:tplc="48090001" w:tentative="1">
+      <w:start w:val="1"/>
+      <w:numFmt w:val="bullet"/>
+      <w:lvlText w:val=""/>
+      <w:lvlJc w:val="left"/>
+      <w:pPr>
+        <w:ind w:left="2880" w:hanging="360"/>
+      </w:pPr>
+      <w:rPr>
+        <w:rFonts w:ascii="Symbol" w:hAnsi="Symbol" w:hint="default"/>
+      </w:rPr>
+    </w:lvl>
+    <w:lvl w:ilvl="4" w:tplc="48090003" w:tentative="1">
+      <w:start w:val="1"/>
+      <w:numFmt w:val="bullet"/>
+      <w:lvlText w:val="o"/>
+      <w:lvlJc w:val="left"/>
+      <w:pPr>
+        <w:ind w:left="3600" w:hanging="360"/>
+      </w:pPr>
+      <w:rPr>
+        <w:rFonts w:ascii="Courier New" w:hAnsi="Courier New" w:cs="Courier New" w:hint="default"/>
+      </w:rPr>
+    </w:lvl>
+    <w:lvl w:ilvl="5" w:tplc="48090005" w:tentative="1">
+      <w:start w:val="1"/>
+      <w:numFmt w:val="bullet"/>
+      <w:lvlText w:val=""/>
+      <w:lvlJc w:val="left"/>
+      <w:pPr>
+        <w:ind w:left="4320" w:hanging="360"/>
+      </w:pPr>
+      <w:rPr>
+        <w:rFonts w:ascii="Wingdings" w:hAnsi="Wingdings" w:hint="default"/>
+      </w:rPr>
+    </w:lvl>
+    <w:lvl w:ilvl="6" w:tplc="48090001" w:tentative="1">
+      <w:start w:val="1"/>
+      <w:numFmt w:val="bullet"/>
+      <w:lvlText w:val=""/>
+      <w:lvlJc w:val="left"/>
+      <w:pPr>
+        <w:ind w:left="5040" w:hanging="360"/>
+      </w:pPr>
+      <w:rPr>
+        <w:rFonts w:ascii="Symbol" w:hAnsi="Symbol" w:hint="default"/>
+      </w:rPr>
+    </w:lvl>
+    <w:lvl w:ilvl="7" w:tplc="48090003" w:tentative="1">
+      <w:start w:val="1"/>
+      <w:numFmt w:val="bullet"/>
+      <w:lvlText w:val="o"/>
+      <w:lvlJc w:val="left"/>
+      <w:pPr>
+        <w:ind w:left="5760" w:hanging="360"/>
+      </w:pPr>
+      <w:rPr>
+        <w:rFonts w:ascii="Courier New" w:hAnsi="Courier New" w:cs="Courier New" w:hint="default"/>
+      </w:rPr>
+    </w:lvl>
+    <w:lvl w:ilvl="8" w:tplc="48090005" w:tentative="1">
+      <w:start w:val="1"/>
+      <w:numFmt w:val="bullet"/>
+      <w:lvlText w:val=""/>
+      <w:lvlJc w:val="left"/>
+      <w:pPr>
+        <w:ind w:left="6480" w:hanging="360"/>
+      </w:pPr>
+      <w:rPr>
+        <w:rFonts w:ascii="Wingdings" w:hAnsi="Wingdings" w:hint="default"/>
+      </w:rPr>
+    </w:lvl>
+  </w:abstractNum>
+  <w:abstractNum w:abstractNumId="5" w15:restartNumberingAfterBreak="0">
+    <w:nsid w:val="611A75D7"/>
+    <w:multiLevelType w:val="hybridMultilevel"/>
+    <w:tmpl w:val="C3181576"/>
+    <w:lvl w:ilvl="0" w:tplc="AA6A31DA">
+      <w:start w:val="1"/>
+      <w:numFmt w:val="decimal"/>
+      <w:lvlText w:val="%1."/>
+      <w:lvlJc w:val="left"/>
+      <w:pPr>
+        <w:ind w:left="720" w:hanging="360"/>
+      </w:pPr>
+      <w:rPr>
+        <w:rFonts w:hint="default"/>
+      </w:rPr>
+    </w:lvl>
+    <w:lvl w:ilvl="1" w:tplc="48090019" w:tentative="1">
+      <w:start w:val="1"/>
+      <w:numFmt w:val="lowerLetter"/>
+      <w:lvlText w:val="%2."/>
+      <w:lvlJc w:val="left"/>
+      <w:pPr>
+        <w:ind w:left="1440" w:hanging="360"/>
+      </w:pPr>
+    </w:lvl>
+    <w:lvl w:ilvl="2" w:tplc="4809001B" w:tentative="1">
+      <w:start w:val="1"/>
+      <w:numFmt w:val="lowerRoman"/>
+      <w:lvlText w:val="%3."/>
+      <w:lvlJc w:val="right"/>
+      <w:pPr>
+        <w:ind w:left="2160" w:hanging="180"/>
+      </w:pPr>
+    </w:lvl>
+    <w:lvl w:ilvl="3" w:tplc="4809000F" w:tentative="1">
+      <w:start w:val="1"/>
+      <w:numFmt w:val="decimal"/>
+      <w:lvlText w:val="%4."/>
+      <w:lvlJc w:val="left"/>
+      <w:pPr>
+        <w:ind w:left="2880" w:hanging="360"/>
+      </w:pPr>
+    </w:lvl>
+    <w:lvl w:ilvl="4" w:tplc="48090019" w:tentative="1">
+      <w:start w:val="1"/>
+      <w:numFmt w:val="lowerLetter"/>
+      <w:lvlText w:val="%5."/>
+      <w:lvlJc w:val="left"/>
+      <w:pPr>
+        <w:ind w:left="3600" w:hanging="360"/>
+      </w:pPr>
+    </w:lvl>
+    <w:lvl w:ilvl="5" w:tplc="4809001B" w:tentative="1">
+      <w:start w:val="1"/>
+      <w:numFmt w:val="lowerRoman"/>
+      <w:lvlText w:val="%6."/>
+      <w:lvlJc w:val="right"/>
+      <w:pPr>
+        <w:ind w:left="4320" w:hanging="180"/>
+      </w:pPr>
+    </w:lvl>
+    <w:lvl w:ilvl="6" w:tplc="4809000F" w:tentative="1">
+      <w:start w:val="1"/>
+      <w:numFmt w:val="decimal"/>
+      <w:lvlText w:val="%7."/>
+      <w:lvlJc w:val="left"/>
+      <w:pPr>
+        <w:ind w:left="5040" w:hanging="360"/>
+      </w:pPr>
+    </w:lvl>
+    <w:lvl w:ilvl="7" w:tplc="48090019" w:tentative="1">
+      <w:start w:val="1"/>
+      <w:numFmt w:val="lowerLetter"/>
+      <w:lvlText w:val="%8."/>
+      <w:lvlJc w:val="left"/>
+      <w:pPr>
+        <w:ind w:left="5760" w:hanging="360"/>
+      </w:pPr>
+    </w:lvl>
+    <w:lvl w:ilvl="8" w:tplc="4809001B" w:tentative="1">
+      <w:start w:val="1"/>
+      <w:numFmt w:val="lowerRoman"/>
+      <w:lvlText w:val="%9."/>
+      <w:lvlJc w:val="right"/>
+      <w:pPr>
+        <w:ind w:left="6480" w:hanging="180"/>
       </w:pPr>
     </w:lvl>
   </w:abstractNum>
@@ -1429,7 +1635,16 @@
     <w:abstractNumId w:val="0"/>
   </w:num>
   <w:num w:numId="3" w16cid:durableId="487983930">
+    <w:abstractNumId w:val="3"/>
+  </w:num>
+  <w:num w:numId="4" w16cid:durableId="501897851">
+    <w:abstractNumId w:val="4"/>
+  </w:num>
+  <w:num w:numId="5" w16cid:durableId="1891652028">
     <w:abstractNumId w:val="2"/>
+  </w:num>
+  <w:num w:numId="6" w16cid:durableId="1640307248">
+    <w:abstractNumId w:val="5"/>
   </w:num>
 </w:numbering>
 </file>

</xml_diff>